<commit_message>
Some changes in the document
</commit_message>
<xml_diff>
--- a/Lab5/In-class Lab 5.docx
+++ b/Lab5/In-class Lab 5.docx
@@ -54,7 +54,21 @@
           <w:sz w:val="24"/>
           <w:szCs w:val="24"/>
         </w:rPr>
-        <w:t>March 16, 2023</w:t>
+        <w:t xml:space="preserve">March </w:t>
+      </w:r>
+      <w:r>
+        <w:rPr>
+          <w:sz w:val="24"/>
+          <w:szCs w:val="24"/>
+        </w:rPr>
+        <w:t>28</w:t>
+      </w:r>
+      <w:r>
+        <w:rPr>
+          <w:sz w:val="24"/>
+          <w:szCs w:val="24"/>
+        </w:rPr>
+        <w:t>, 2023</w:t>
       </w:r>
     </w:p>
     <w:p>
@@ -159,6 +173,9 @@
     </w:p>
     <w:p>
       <w:r>
+        <w:rPr>
+          <w:noProof/>
+        </w:rPr>
         <w:drawing>
           <wp:inline distT="0" distB="0" distL="0" distR="0" wp14:anchorId="3FC62FC8" wp14:editId="3123D2EA">
             <wp:extent cx="2867425" cy="1400370"/>
@@ -239,6 +256,9 @@
         </w:rPr>
       </w:pPr>
       <w:r>
+        <w:rPr>
+          <w:noProof/>
+        </w:rPr>
         <w:drawing>
           <wp:inline distT="0" distB="0" distL="0" distR="0" wp14:anchorId="123177F6" wp14:editId="0ED3DAD5">
             <wp:extent cx="2514951" cy="1362265"/>
@@ -1158,6 +1178,7 @@
         <w:rPr>
           <w:b/>
           <w:bCs/>
+          <w:noProof/>
           <w:sz w:val="24"/>
           <w:szCs w:val="24"/>
         </w:rPr>
@@ -1205,6 +1226,38 @@
           <w:szCs w:val="24"/>
         </w:rPr>
       </w:pPr>
+    </w:p>
+    <w:p>
+      <w:pPr>
+        <w:rPr>
+          <w:sz w:val="24"/>
+          <w:szCs w:val="24"/>
+        </w:rPr>
+      </w:pPr>
+      <w:r>
+        <w:rPr>
+          <w:sz w:val="24"/>
+          <w:szCs w:val="24"/>
+        </w:rPr>
+        <w:t xml:space="preserve">GitHub repository for code: </w:t>
+      </w:r>
+      <w:hyperlink r:id="rId9" w:history="1">
+        <w:r>
+          <w:rPr>
+            <w:rStyle w:val="Hyperlink"/>
+            <w:sz w:val="24"/>
+            <w:szCs w:val="24"/>
+          </w:rPr>
+          <w:t>https://github.com/Anuki16/cs2023-data-structures-algorithms</w:t>
+        </w:r>
+      </w:hyperlink>
+      <w:r>
+        <w:rPr>
+          <w:sz w:val="24"/>
+          <w:szCs w:val="24"/>
+        </w:rPr>
+        <w:t xml:space="preserve"> </w:t>
+      </w:r>
     </w:p>
     <w:sectPr>
       <w:pgSz w:w="12240" w:h="15840"/>
@@ -1886,6 +1939,29 @@
         <w:insideV w:val="single" w:sz="4" w:space="0" w:color="auto"/>
       </w:tblBorders>
     </w:tblPr>
+  </w:style>
+  <w:style w:type="character" w:styleId="Hyperlink">
+    <w:name w:val="Hyperlink"/>
+    <w:basedOn w:val="DefaultParagraphFont"/>
+    <w:uiPriority w:val="99"/>
+    <w:unhideWhenUsed/>
+    <w:rsid w:val="007A1074"/>
+    <w:rPr>
+      <w:color w:val="0563C1" w:themeColor="hyperlink"/>
+      <w:u w:val="single"/>
+    </w:rPr>
+  </w:style>
+  <w:style w:type="character" w:styleId="UnresolvedMention">
+    <w:name w:val="Unresolved Mention"/>
+    <w:basedOn w:val="DefaultParagraphFont"/>
+    <w:uiPriority w:val="99"/>
+    <w:semiHidden/>
+    <w:unhideWhenUsed/>
+    <w:rsid w:val="007A1074"/>
+    <w:rPr>
+      <w:color w:val="605E5C"/>
+      <w:shd w:val="clear" w:color="auto" w:fill="E1DFDD"/>
+    </w:rPr>
   </w:style>
 </w:styles>
 </file>

</xml_diff>